<commit_message>
Database on DB Folder
</commit_message>
<xml_diff>
--- a/readme.docx
+++ b/readme.docx
@@ -1164,15 +1164,7 @@
           <w:sz w:val="36"/>
           <w:szCs w:val="36"/>
         </w:rPr>
-        <w:t>Usage</w:t>
-      </w:r>
-      <w:r>
-        <w:rPr>
-          <w:b/>
-          <w:sz w:val="36"/>
-          <w:szCs w:val="36"/>
-        </w:rPr>
-        <w:t>:</w:t>
+        <w:t>Usage:</w:t>
       </w:r>
     </w:p>
     <w:p>
@@ -1390,38 +1382,95 @@
           <w:sz w:val="28"/>
           <w:szCs w:val="28"/>
         </w:rPr>
-        <w:t xml:space="preserve"> </w:t>
+        <w:t xml:space="preserve"> artisan </w:t>
+      </w:r>
+      <w:proofErr w:type="spellStart"/>
+      <w:proofErr w:type="gramStart"/>
+      <w:r>
+        <w:rPr>
+          <w:sz w:val="28"/>
+          <w:szCs w:val="28"/>
+        </w:rPr>
+        <w:t>queue:work</w:t>
+      </w:r>
+      <w:proofErr w:type="spellEnd"/>
+      <w:proofErr w:type="gramEnd"/>
+    </w:p>
+    <w:p>
+      <w:pPr>
+        <w:pStyle w:val="NoSpacing"/>
+        <w:rPr>
+          <w:b/>
+          <w:sz w:val="36"/>
+          <w:szCs w:val="36"/>
+        </w:rPr>
+      </w:pPr>
+      <w:r>
+        <w:rPr>
+          <w:b/>
+          <w:sz w:val="36"/>
+          <w:szCs w:val="36"/>
+        </w:rPr>
+        <w:t>Database:</w:t>
+      </w:r>
+    </w:p>
+    <w:p>
+      <w:pPr>
+        <w:pStyle w:val="NoSpacing"/>
+        <w:rPr>
+          <w:color w:val="374151"/>
+          <w:sz w:val="28"/>
+          <w:szCs w:val="28"/>
+        </w:rPr>
+      </w:pPr>
+      <w:r>
+        <w:rPr>
+          <w:sz w:val="28"/>
+          <w:szCs w:val="28"/>
+        </w:rPr>
+        <w:t xml:space="preserve">You Can </w:t>
+      </w:r>
+      <w:proofErr w:type="gramStart"/>
+      <w:r>
+        <w:rPr>
+          <w:sz w:val="28"/>
+          <w:szCs w:val="28"/>
+        </w:rPr>
+        <w:t>also</w:t>
+      </w:r>
+      <w:proofErr w:type="gramEnd"/>
+      <w:r>
+        <w:rPr>
+          <w:sz w:val="28"/>
+          <w:szCs w:val="28"/>
+        </w:rPr>
+        <w:t xml:space="preserve"> Import Database on -&gt; </w:t>
+      </w:r>
+      <w:r>
+        <w:rPr>
+          <w:sz w:val="28"/>
+          <w:szCs w:val="28"/>
+        </w:rPr>
+        <w:t xml:space="preserve">DB Folder in </w:t>
+      </w:r>
+      <w:proofErr w:type="spellStart"/>
+      <w:r>
+        <w:rPr>
+          <w:sz w:val="28"/>
+          <w:szCs w:val="28"/>
+        </w:rPr>
+        <w:t>ecommerce_product_management.sql</w:t>
+      </w:r>
+      <w:proofErr w:type="spellEnd"/>
+      <w:r>
+        <w:rPr>
+          <w:sz w:val="28"/>
+          <w:szCs w:val="28"/>
+        </w:rPr>
+        <w:t xml:space="preserve"> File</w:t>
       </w:r>
       <w:bookmarkStart w:id="0" w:name="_GoBack"/>
       <w:bookmarkEnd w:id="0"/>
-      <w:r>
-        <w:rPr>
-          <w:sz w:val="28"/>
-          <w:szCs w:val="28"/>
-        </w:rPr>
-        <w:t xml:space="preserve">artisan </w:t>
-      </w:r>
-      <w:proofErr w:type="spellStart"/>
-      <w:proofErr w:type="gramStart"/>
-      <w:r>
-        <w:rPr>
-          <w:sz w:val="28"/>
-          <w:szCs w:val="28"/>
-        </w:rPr>
-        <w:t>queue:work</w:t>
-      </w:r>
-      <w:proofErr w:type="spellEnd"/>
-      <w:proofErr w:type="gramEnd"/>
-    </w:p>
-    <w:p>
-      <w:pPr>
-        <w:pStyle w:val="NoSpacing"/>
-        <w:rPr>
-          <w:color w:val="374151"/>
-          <w:sz w:val="28"/>
-          <w:szCs w:val="28"/>
-        </w:rPr>
-      </w:pPr>
     </w:p>
     <w:p>
       <w:pPr>

</xml_diff>